<commit_message>
Added support for secondary indexes.
</commit_message>
<xml_diff>
--- a/Pretty formatted queries.docx
+++ b/Pretty formatted queries.docx
@@ -393,6 +393,79 @@
       <w:pPr>
         <w:rPr>
           <w:rFonts w:ascii="JetBrains Mono" w:hAnsi="JetBrains Mono" w:cs="JetBrains Mono"/>
+          <w:color w:val="000000" w:themeColor="text1"/>
+        </w:rPr>
+      </w:pPr>
+      <w:bookmarkStart w:id="0" w:name="_GoBack"/>
+      <w:r>
+        <w:rPr>
+          <w:rFonts w:ascii="JetBrains Mono" w:hAnsi="JetBrains Mono" w:cs="JetBrains Mono"/>
+          <w:color w:val="000000" w:themeColor="text1"/>
+        </w:rPr>
+        <w:t>CREATE INDEX idx_q1 on veronacard.full_veronacard.full_POI_2015(</w:t>
+      </w:r>
+      <w:r>
+        <w:rPr>
+          <w:rFonts w:ascii="JetBrains Mono" w:hAnsi="JetBrains Mono" w:cs="JetBrains Mono"/>
+          <w:color w:val="000000" w:themeColor="text1"/>
+        </w:rPr>
+        <w:br/>
+      </w:r>
+      <w:r>
+        <w:rPr>
+          <w:rFonts w:ascii="JetBrains Mono" w:hAnsi="JetBrains Mono" w:cs="JetBrains Mono"/>
+          <w:color w:val="000000" w:themeColor="text1"/>
+        </w:rPr>
+        <w:t xml:space="preserve">    ALL ARRAY (s.swipe_date)</w:t>
+      </w:r>
+      <w:r>
+        <w:rPr>
+          <w:rFonts w:ascii="JetBrains Mono" w:hAnsi="JetBrains Mono" w:cs="JetBrains Mono"/>
+          <w:color w:val="000000" w:themeColor="text1"/>
+        </w:rPr>
+        <w:t xml:space="preserve"> </w:t>
+      </w:r>
+      <w:r>
+        <w:rPr>
+          <w:rFonts w:ascii="JetBrains Mono" w:hAnsi="JetBrains Mono" w:cs="JetBrains Mono"/>
+          <w:color w:val="000000" w:themeColor="text1"/>
+        </w:rPr>
+        <w:t>FOR s IN `swipes` END,</w:t>
+      </w:r>
+      <w:r>
+        <w:rPr>
+          <w:rFonts w:ascii="JetBrains Mono" w:hAnsi="JetBrains Mono" w:cs="JetBrains Mono"/>
+          <w:color w:val="000000" w:themeColor="text1"/>
+        </w:rPr>
+        <w:br/>
+      </w:r>
+      <w:r>
+        <w:rPr>
+          <w:rFonts w:ascii="JetBrains Mono" w:hAnsi="JetBrains Mono" w:cs="JetBrains Mono"/>
+          <w:color w:val="000000" w:themeColor="text1"/>
+        </w:rPr>
+        <w:t xml:space="preserve">    name</w:t>
+      </w:r>
+      <w:r>
+        <w:rPr>
+          <w:rFonts w:ascii="JetBrains Mono" w:hAnsi="JetBrains Mono" w:cs="JetBrains Mono"/>
+          <w:color w:val="000000" w:themeColor="text1"/>
+        </w:rPr>
+        <w:br/>
+      </w:r>
+      <w:r>
+        <w:rPr>
+          <w:rFonts w:ascii="JetBrains Mono" w:hAnsi="JetBrains Mono" w:cs="JetBrains Mono"/>
+          <w:color w:val="000000" w:themeColor="text1"/>
+        </w:rPr>
+        <w:t>)</w:t>
+      </w:r>
+    </w:p>
+    <w:bookmarkEnd w:id="0"/>
+    <w:p>
+      <w:pPr>
+        <w:rPr>
+          <w:rFonts w:ascii="JetBrains Mono" w:hAnsi="JetBrains Mono" w:cs="JetBrains Mono"/>
         </w:rPr>
       </w:pPr>
       <w:r>
@@ -410,8 +483,6 @@
           <w:color w:val="ED7D31" w:themeColor="accent2"/>
         </w:rPr>
       </w:pPr>
-      <w:bookmarkStart w:id="0" w:name="_GoBack"/>
-      <w:bookmarkEnd w:id="0"/>
     </w:p>
     <w:p>
       <w:pPr>

</xml_diff>